<commit_message>
Added 5 more emails to Personalized Openings and 10 more email addresses (6 general news sites) to Marketing Components. Changed text of Email Template - News to be more personal/informal (shortened/integrated app description).
</commit_message>
<xml_diff>
--- a/Documents/Promotional/Email Pitch/Email Template - News.docx
+++ b/Documents/Promotional/Email Pitch/Email Template - News.docx
@@ -4,10 +4,10 @@
   <w:body>
     <w:p>
       <w:r>
-        <w:t>Hi</w:t>
-      </w:r>
-      <w:r>
-        <w:t xml:space="preserve"> ___</w:t>
+        <w:t xml:space="preserve">Hi </w:t>
+      </w:r>
+      <w:r>
+        <w:t>___</w:t>
       </w:r>
       <w:r>
         <w:t>,</w:t>
@@ -16,20 +16,96 @@
     <w:p/>
     <w:p>
       <w:r>
-        <w:t>My name is Samvit Jain - I’m the founder/CEO of LinkMeUp, a mobile application startup based in Seattle, WA</w:t>
-      </w:r>
-      <w:r>
-        <w:t>, and, previously, a computer science major at Princeton.</w:t>
+        <w:t>I'm the founder of LinkMeUp, a mobile app startup based in Seattle, WA, and a computer science student at Princeton. </w:t>
+      </w:r>
+    </w:p>
+    <w:p/>
+    <w:p>
+      <w:r>
+        <w:t xml:space="preserve">Since you've written articles in the past for </w:t>
+      </w:r>
+      <w:r>
+        <w:t>…</w:t>
       </w:r>
       <w:r>
         <w:t xml:space="preserve"> </w:t>
       </w:r>
-      <w:r>
-        <w:t>I was wondering if you’d be interested in writing about the upcoming, public launch of our iPhone app on July 9</w:t>
-      </w:r>
-      <w:r>
-        <w:t>, 2015</w:t>
-      </w:r>
+      <w:proofErr w:type="gramStart"/>
+      <w:r>
+        <w:t xml:space="preserve">about </w:t>
+      </w:r>
+      <w:r>
+        <w:t>…</w:t>
+      </w:r>
+      <w:r>
+        <w:t>,</w:t>
+      </w:r>
+      <w:proofErr w:type="gramEnd"/>
+      <w:r>
+        <w:t> I thought that our app, which makes it easier to link friends to music and video on YouTube, might be of interest to you and your readers.</w:t>
+      </w:r>
+    </w:p>
+    <w:p/>
+    <w:p>
+      <w:r>
+        <w:t>Our iPhone app will be debuting in the App Store this Thursday, July 9, so I was wondering if you'd be interested in either printing a story about our la</w:t>
+      </w:r>
+      <w:r>
+        <w:t>unch, or reviewing our app, for….</w:t>
+      </w:r>
+    </w:p>
+    <w:p/>
+    <w:p/>
+    <w:p>
+      <w:r>
+        <w:t>To get a sense for what our app does, you can watch a demo video on the front page of our website at </w:t>
+      </w:r>
+      <w:r>
+        <w:fldChar w:fldCharType="begin"/>
+      </w:r>
+      <w:r>
+        <w:instrText xml:space="preserve"> HYPERLINK "http://www.linkmeupmessenger.com/" \t "_blank" </w:instrText>
+      </w:r>
+      <w:r>
+        <w:fldChar w:fldCharType="separate"/>
+      </w:r>
+      <w:r>
+        <w:rPr>
+          <w:rStyle w:val="Hyperlink"/>
+        </w:rPr>
+        <w:t>www.linkmeupmessenger.com</w:t>
+      </w:r>
+      <w:r>
+        <w:fldChar w:fldCharType="end"/>
+      </w:r>
+      <w:r>
+        <w:t>. In a nutshell, our app eliminates the need to open up a browser, or copy and paste any URLs. We felt that people spend enough time watching cat videos on YouTube on their phones to warrant a dedicated app for sending links and opening/viewing recommended content from friends.</w:t>
+      </w:r>
+    </w:p>
+    <w:p/>
+    <w:p>
+      <w:r>
+        <w:t xml:space="preserve">You can also check out our app before it launches via the promo code link at the bottom of this email, to see if our product would be a good fit </w:t>
+      </w:r>
+      <w:proofErr w:type="gramStart"/>
+      <w:r>
+        <w:t xml:space="preserve">for </w:t>
+      </w:r>
+      <w:r>
+        <w:t>…</w:t>
+      </w:r>
+      <w:r>
+        <w:t>. </w:t>
+      </w:r>
+      <w:proofErr w:type="gramEnd"/>
+      <w:r>
+        <w:t xml:space="preserve">Let me know if you'd like more information - we have a Press Release, screenshots, team bios, and more on </w:t>
+      </w:r>
+      <w:proofErr w:type="spellStart"/>
+      <w:r>
+        <w:t>Dropbox</w:t>
+      </w:r>
+      <w:proofErr w:type="spellEnd"/>
       <w:r>
         <w:t>.</w:t>
       </w:r>
@@ -37,266 +113,135 @@
     <w:p/>
     <w:p>
       <w:r>
-        <w:t xml:space="preserve">Since you write frequently </w:t>
-      </w:r>
-      <w:proofErr w:type="gramStart"/>
-      <w:r>
-        <w:t>about…,</w:t>
-      </w:r>
-      <w:proofErr w:type="gramEnd"/>
-      <w:r>
-        <w:t xml:space="preserve"> I thought our product, which involves …, might interest you.</w:t>
-      </w:r>
-    </w:p>
-    <w:p/>
-    <w:p/>
-    <w:p>
-      <w:r>
-        <w:t>A</w:t>
-      </w:r>
-      <w:r>
-        <w:t xml:space="preserve"> super quick rundown about what our app does and why it's special:</w:t>
-      </w:r>
-    </w:p>
-    <w:p/>
-    <w:p>
-      <w:r>
-        <w:t xml:space="preserve">LinkMeUp is the fastest way to send any YouTube video to a friend. </w:t>
-      </w:r>
-      <w:r>
-        <w:t>The app</w:t>
-      </w:r>
-      <w:r>
-        <w:t xml:space="preserve"> is simple and fun to use – just search for a video, add a message, and send it off as a personalized link message to any contact on your phone. </w:t>
-      </w:r>
-      <w:r>
-        <w:t xml:space="preserve">LinkMeUp </w:t>
-      </w:r>
+        <w:t>Thanks so much! I appreciate you taking the time to read through this email.</w:t>
+      </w:r>
+    </w:p>
+    <w:p/>
+    <w:p>
+      <w:r>
+        <w:t>Samvit Jain</w:t>
+      </w:r>
+    </w:p>
+    <w:p>
+      <w:r>
+        <w:t>Email: </w:t>
+      </w:r>
+      <w:r>
+        <w:fldChar w:fldCharType="begin"/>
+      </w:r>
+      <w:r>
+        <w:instrText xml:space="preserve"> HYPERLINK "mailto:samvitj@linkmeupmessenger.com" \t "_blank" </w:instrText>
+      </w:r>
+      <w:r>
+        <w:fldChar w:fldCharType="separate"/>
+      </w:r>
+      <w:r>
+        <w:rPr>
+          <w:rStyle w:val="Hyperlink"/>
+        </w:rPr>
+        <w:t>samvitj@linkmeupmessenger.com</w:t>
+      </w:r>
+      <w:r>
+        <w:fldChar w:fldCharType="end"/>
+      </w:r>
+    </w:p>
+    <w:p>
+      <w:r>
+        <w:t>Skype ID: samvit_jain_27</w:t>
+      </w:r>
+    </w:p>
+    <w:p>
+      <w:r>
+        <w:t>Phone: </w:t>
+      </w:r>
+      <w:r>
+        <w:fldChar w:fldCharType="begin"/>
+      </w:r>
+      <w:r>
+        <w:instrText xml:space="preserve"> HYPERLINK "tel:%28425%29%20785%205311" \t "_blank" </w:instrText>
+      </w:r>
+      <w:r>
+        <w:fldChar w:fldCharType="separate"/>
+      </w:r>
+      <w:r>
+        <w:rPr>
+          <w:rStyle w:val="Hyperlink"/>
+        </w:rPr>
+        <w:t>(425) 785 5311</w:t>
+      </w:r>
+      <w:r>
+        <w:fldChar w:fldCharType="end"/>
+      </w:r>
+    </w:p>
+    <w:p/>
+    <w:p>
       <w:bookmarkStart w:id="0" w:name="_GoBack"/>
       <w:bookmarkEnd w:id="0"/>
-      <w:r>
-        <w:t>eliminates the need to open up a browser, or copy and paste any URLs. </w:t>
-      </w:r>
-    </w:p>
-    <w:p/>
-    <w:p>
-      <w:r>
-        <w:t>Unlike similar</w:t>
-      </w:r>
-      <w:r>
-        <w:t>,</w:t>
-      </w:r>
-      <w:r>
-        <w:t xml:space="preserve"> existing </w:t>
-      </w:r>
-      <w:r>
-        <w:t xml:space="preserve">apps, LinkMeUp </w:t>
-      </w:r>
-      <w:r>
-        <w:t>can be used to send any YouTube video</w:t>
-      </w:r>
-      <w:r>
-        <w:t>, not just music</w:t>
-      </w:r>
-      <w:r>
-        <w:t xml:space="preserve"> –</w:t>
-      </w:r>
-      <w:r>
-        <w:t xml:space="preserve"> </w:t>
-      </w:r>
-      <w:r>
-        <w:t xml:space="preserve">including </w:t>
-      </w:r>
-      <w:r>
-        <w:t xml:space="preserve">comedy, news, sports, </w:t>
+    </w:p>
+    <w:p>
+      <w:r>
+        <w:t>Promo code</w:t>
       </w:r>
       <w:proofErr w:type="gramStart"/>
       <w:r>
-        <w:t>movie</w:t>
+        <w:t>:  </w:t>
       </w:r>
       <w:proofErr w:type="gramEnd"/>
       <w:r>
-        <w:t xml:space="preserve"> trailers. </w:t>
-      </w:r>
-      <w:r>
-        <w:t>B</w:t>
-      </w:r>
-      <w:r>
-        <w:t>y sending webpage links, and not actual media files</w:t>
-      </w:r>
-      <w:r>
-        <w:t xml:space="preserve"> (i.e. copyrighted content), LinkMeUp is fast and strictly legal</w:t>
-      </w:r>
-      <w:r>
-        <w:t>.</w:t>
-      </w:r>
-      <w:r>
-        <w:t xml:space="preserve"> </w:t>
-      </w:r>
-    </w:p>
-    <w:p/>
-    <w:p/>
-    <w:p>
-      <w:r>
-        <w:t xml:space="preserve">You can watch a video of the app in action on </w:t>
-      </w:r>
+        <w:fldChar w:fldCharType="begin"/>
+      </w:r>
+      <w:r>
+        <w:instrText xml:space="preserve"> HYPERLINK "https://phobos.apple.com/WebObjects/MZFinance.woa/wa/freeProductCodeWizard?code=J9YXHPY3HAKF" \t "_blank" </w:instrText>
+      </w:r>
+      <w:r>
+        <w:fldChar w:fldCharType="separate"/>
+      </w:r>
+      <w:r>
+        <w:rPr>
+          <w:rStyle w:val="Hyperlink"/>
+        </w:rPr>
+        <w:t>https://phobos.apple.com/WebObjects/MZFinance.woa/wa/freeProductCodeWizard?code=</w:t>
+      </w:r>
+      <w:r>
+        <w:rPr>
+          <w:rStyle w:val="Hyperlink"/>
+        </w:rPr>
+        <w:t>…</w:t>
+      </w:r>
+      <w:r>
+        <w:fldChar w:fldCharType="end"/>
+      </w:r>
+    </w:p>
+    <w:p/>
+    <w:p>
       <w:proofErr w:type="spellStart"/>
       <w:r>
-        <w:t>Vimeo</w:t>
+        <w:t>Dropbox</w:t>
       </w:r>
       <w:proofErr w:type="spellEnd"/>
       <w:r>
-        <w:t xml:space="preserve"> at</w:t>
-      </w:r>
-      <w:r>
-        <w:t xml:space="preserve"> </w:t>
-      </w:r>
-      <w:hyperlink r:id="rId5" w:history="1">
-        <w:r>
-          <w:rPr>
-            <w:rStyle w:val="Hyperlink"/>
-          </w:rPr>
-          <w:t>https://vimeo.com/132351858</w:t>
-        </w:r>
-      </w:hyperlink>
-      <w:r>
-        <w:t xml:space="preserve"> or on our website at </w:t>
-      </w:r>
-      <w:hyperlink r:id="rId6" w:history="1">
-        <w:r>
-          <w:rPr>
-            <w:rStyle w:val="Hyperlink"/>
-          </w:rPr>
-          <w:t>www.linkmeupmessenger.com</w:t>
-        </w:r>
-      </w:hyperlink>
-      <w:r>
-        <w:t xml:space="preserve">. You can also access our press kit, which contains app screenshots, a press release, and more, at the following </w:t>
-      </w:r>
-      <w:proofErr w:type="spellStart"/>
-      <w:r>
-        <w:t>Dropbox</w:t>
-      </w:r>
-      <w:proofErr w:type="spellEnd"/>
-      <w:r>
-        <w:t xml:space="preserve"> link: </w:t>
-      </w:r>
-      <w:hyperlink r:id="rId7" w:history="1">
-        <w:r>
-          <w:rPr>
-            <w:rStyle w:val="Hyperlink"/>
-          </w:rPr>
-          <w:t>https://www.dropbox.com/sh/r2x0yvyduijkujl/AAB7zUGvdrHDfAUZEi_rIpzIa?dl=0</w:t>
-        </w:r>
-      </w:hyperlink>
-      <w:r>
-        <w:t xml:space="preserve">. </w:t>
-      </w:r>
-    </w:p>
-    <w:p/>
-    <w:p>
-      <w:r>
-        <w:t xml:space="preserve">LinkMeUp </w:t>
-      </w:r>
-      <w:r>
-        <w:t xml:space="preserve">will be launched in the App Store </w:t>
-      </w:r>
-      <w:r>
-        <w:t xml:space="preserve">for the public </w:t>
-      </w:r>
-      <w:r>
-        <w:t xml:space="preserve">on </w:t>
-      </w:r>
-      <w:r>
-        <w:t>Thursday</w:t>
-      </w:r>
-      <w:r>
-        <w:t xml:space="preserve">, July </w:t>
-      </w:r>
-      <w:r>
-        <w:t>9</w:t>
-      </w:r>
-      <w:r>
-        <w:t>, 2015</w:t>
-      </w:r>
-      <w:r>
-        <w:t xml:space="preserve">. </w:t>
-      </w:r>
-      <w:r>
-        <w:t xml:space="preserve">If you are interested, </w:t>
-      </w:r>
-      <w:r>
-        <w:t xml:space="preserve">you can download the app </w:t>
-      </w:r>
-      <w:r>
-        <w:t xml:space="preserve">earlier </w:t>
-      </w:r>
-      <w:r>
-        <w:t>by using the promo code</w:t>
-      </w:r>
-      <w:r>
-        <w:t xml:space="preserve"> link </w:t>
+        <w:t xml:space="preserve"> link: </w:t>
+      </w:r>
+      <w:r>
+        <w:fldChar w:fldCharType="begin"/>
+      </w:r>
+      <w:r>
+        <w:instrText xml:space="preserve"> HYPERLINK "https://www.dropbox.com/sh/r2x0yvyduijkujl/AAB7zUGvdrHDfAUZEi_rIpzIa?dl=0" \t "_blank" </w:instrText>
+      </w:r>
+      <w:r>
+        <w:fldChar w:fldCharType="separate"/>
       </w:r>
       <w:r>
         <w:rPr>
-          <w:iCs/>
+          <w:rStyle w:val="Hyperlink"/>
         </w:rPr>
-        <w:t>___.</w:t>
-      </w:r>
-    </w:p>
-    <w:p/>
-    <w:p>
-      <w:r>
-        <w:t>My cont</w:t>
-      </w:r>
-      <w:r>
-        <w:t xml:space="preserve">act details are provided below. </w:t>
-      </w:r>
-      <w:r>
-        <w:t>Thank</w:t>
-      </w:r>
-      <w:r>
-        <w:t xml:space="preserve"> you in advance for</w:t>
-      </w:r>
-      <w:r>
-        <w:t xml:space="preserve"> considering our app for a news story</w:t>
-      </w:r>
-      <w:r>
-        <w:t xml:space="preserve">. </w:t>
-      </w:r>
-      <w:r>
-        <w:t>I look forward to hearing from you!</w:t>
-      </w:r>
-    </w:p>
-    <w:p/>
-    <w:p>
-      <w:r>
-        <w:t>Samvit Jain</w:t>
-      </w:r>
-    </w:p>
-    <w:p>
-      <w:r>
-        <w:t xml:space="preserve">Email: </w:t>
-      </w:r>
-      <w:hyperlink r:id="rId8" w:history="1">
-        <w:r>
-          <w:rPr>
-            <w:rStyle w:val="Hyperlink"/>
-          </w:rPr>
-          <w:t>samvitj@linkmeupmessenger.com</w:t>
-        </w:r>
-      </w:hyperlink>
-    </w:p>
-    <w:p>
-      <w:r>
-        <w:t>Skype ID: samvit_jain_27</w:t>
-      </w:r>
-    </w:p>
-    <w:p>
-      <w:r>
-        <w:t>Phone: (425) 785 5311</w:t>
-      </w:r>
-    </w:p>
+        <w:t>https://www.dropbox.com/sh/r2x0yvyduijkujl/AAB7zUGvdrHDfAUZEi_rIpzIa?dl=0</w:t>
+      </w:r>
+      <w:r>
+        <w:fldChar w:fldCharType="end"/>
+      </w:r>
+    </w:p>
+    <w:p/>
     <w:sectPr>
       <w:pgSz w:w="12240" w:h="15840"/>
       <w:pgMar w:top="1440" w:right="1440" w:bottom="1440" w:left="1440" w:header="720" w:footer="720" w:gutter="0"/>
@@ -466,7 +411,6 @@
   <w:style w:type="character" w:default="1" w:styleId="DefaultParagraphFont">
     <w:name w:val="Default Paragraph Font"/>
     <w:uiPriority w:val="1"/>
-    <w:semiHidden/>
     <w:unhideWhenUsed/>
   </w:style>
   <w:style w:type="table" w:default="1" w:styleId="TableNormal">
@@ -663,7 +607,6 @@
   <w:style w:type="character" w:default="1" w:styleId="DefaultParagraphFont">
     <w:name w:val="Default Paragraph Font"/>
     <w:uiPriority w:val="1"/>
-    <w:semiHidden/>
     <w:unhideWhenUsed/>
   </w:style>
   <w:style w:type="table" w:default="1" w:styleId="TableNormal">

</xml_diff>